<commit_message>
some changes in docs2
</commit_message>
<xml_diff>
--- a/lab1/doc/209_Крюков_Лаб1.docx
+++ b/lab1/doc/209_Крюков_Лаб1.docx
@@ -1253,7 +1253,7 @@
         <w:rPr>
           <w:sz w:val="24"/>
           <w:szCs w:val="24"/>
-          <w:lang w:val="en-US"/>
+          <w:lang w:val="ru-RU"/>
         </w:rPr>
       </w:pPr>
     </w:p>
@@ -7960,14 +7960,18 @@
         <w:jc w:val="both"/>
         <w:rPr>
           <w:rFonts w:ascii="Consolas" w:eastAsia="Consolas" w:hAnsi="Consolas" w:cs="Consolas"/>
-          <w:sz w:val="20"/>
-          <w:szCs w:val="20"/>
-          <w:lang w:val="en-US"/>
-        </w:rPr>
-      </w:pPr>
-      <w:r>
-        <w:rPr>
-          <w:rFonts w:ascii="Consolas" w:eastAsia="Consolas" w:hAnsi="Consolas" w:cs="Consolas"/>
+          <w:b/>
+          <w:bCs/>
+          <w:sz w:val="20"/>
+          <w:szCs w:val="20"/>
+          <w:lang w:val="en-US"/>
+        </w:rPr>
+      </w:pPr>
+      <w:r>
+        <w:rPr>
+          <w:rFonts w:ascii="Consolas" w:eastAsia="Consolas" w:hAnsi="Consolas" w:cs="Consolas"/>
+          <w:b/>
+          <w:bCs/>
           <w:sz w:val="20"/>
           <w:szCs w:val="20"/>
           <w:lang w:val="en-US"/>
@@ -7982,14 +7986,18 @@
         <w:jc w:val="both"/>
         <w:rPr>
           <w:rFonts w:ascii="Consolas" w:eastAsia="Consolas" w:hAnsi="Consolas" w:cs="Consolas"/>
-          <w:sz w:val="20"/>
-          <w:szCs w:val="20"/>
-          <w:lang w:val="en-US"/>
-        </w:rPr>
-      </w:pPr>
-      <w:r>
-        <w:rPr>
-          <w:rFonts w:ascii="Consolas" w:eastAsia="Consolas" w:hAnsi="Consolas" w:cs="Consolas"/>
+          <w:b/>
+          <w:bCs/>
+          <w:sz w:val="20"/>
+          <w:szCs w:val="20"/>
+          <w:lang w:val="en-US"/>
+        </w:rPr>
+      </w:pPr>
+      <w:r>
+        <w:rPr>
+          <w:rFonts w:ascii="Consolas" w:eastAsia="Consolas" w:hAnsi="Consolas" w:cs="Consolas"/>
+          <w:b/>
+          <w:bCs/>
           <w:sz w:val="20"/>
           <w:szCs w:val="20"/>
           <w:lang w:val="en-US"/>
@@ -8004,14 +8012,18 @@
         <w:jc w:val="both"/>
         <w:rPr>
           <w:rFonts w:ascii="Consolas" w:eastAsia="Consolas" w:hAnsi="Consolas" w:cs="Consolas"/>
-          <w:sz w:val="20"/>
-          <w:szCs w:val="20"/>
-          <w:lang w:val="en-US"/>
-        </w:rPr>
-      </w:pPr>
-      <w:r>
-        <w:rPr>
-          <w:rFonts w:ascii="Consolas" w:eastAsia="Consolas" w:hAnsi="Consolas" w:cs="Consolas"/>
+          <w:b/>
+          <w:bCs/>
+          <w:sz w:val="20"/>
+          <w:szCs w:val="20"/>
+          <w:lang w:val="en-US"/>
+        </w:rPr>
+      </w:pPr>
+      <w:r>
+        <w:rPr>
+          <w:rFonts w:ascii="Consolas" w:eastAsia="Consolas" w:hAnsi="Consolas" w:cs="Consolas"/>
+          <w:b/>
+          <w:bCs/>
           <w:sz w:val="20"/>
           <w:szCs w:val="20"/>
           <w:lang w:val="en-US"/>
@@ -8099,15 +8111,19 @@
         <w:jc w:val="both"/>
         <w:rPr>
           <w:rFonts w:ascii="Consolas" w:eastAsia="Consolas" w:hAnsi="Consolas" w:cs="Consolas"/>
-          <w:sz w:val="20"/>
-          <w:szCs w:val="20"/>
-          <w:lang w:val="en-US"/>
-        </w:rPr>
-      </w:pPr>
-      <w:proofErr w:type="gramStart"/>
-      <w:r>
-        <w:rPr>
-          <w:rFonts w:ascii="Consolas" w:eastAsia="Consolas" w:hAnsi="Consolas" w:cs="Consolas"/>
+          <w:b/>
+          <w:bCs/>
+          <w:sz w:val="20"/>
+          <w:szCs w:val="20"/>
+          <w:lang w:val="en-US"/>
+        </w:rPr>
+      </w:pPr>
+      <w:proofErr w:type="gramStart"/>
+      <w:r>
+        <w:rPr>
+          <w:rFonts w:ascii="Consolas" w:eastAsia="Consolas" w:hAnsi="Consolas" w:cs="Consolas"/>
+          <w:b/>
+          <w:bCs/>
           <w:sz w:val="20"/>
           <w:szCs w:val="20"/>
           <w:lang w:val="en-US"/>
@@ -8119,6 +8135,8 @@
       <w:r>
         <w:rPr>
           <w:rFonts w:ascii="Consolas" w:eastAsia="Consolas" w:hAnsi="Consolas" w:cs="Consolas"/>
+          <w:b/>
+          <w:bCs/>
           <w:sz w:val="20"/>
           <w:szCs w:val="20"/>
           <w:lang w:val="en-US"/>
@@ -8129,6 +8147,8 @@
       <w:r>
         <w:rPr>
           <w:rFonts w:ascii="Consolas" w:eastAsia="Consolas" w:hAnsi="Consolas" w:cs="Consolas"/>
+          <w:b/>
+          <w:bCs/>
           <w:sz w:val="20"/>
           <w:szCs w:val="20"/>
           <w:lang w:val="en-US"/>
@@ -8139,6 +8159,8 @@
       <w:r>
         <w:rPr>
           <w:rFonts w:ascii="Consolas" w:eastAsia="Consolas" w:hAnsi="Consolas" w:cs="Consolas"/>
+          <w:b/>
+          <w:bCs/>
           <w:sz w:val="20"/>
           <w:szCs w:val="20"/>
           <w:lang w:val="en-US"/>
@@ -8149,6 +8171,8 @@
       <w:r>
         <w:rPr>
           <w:rFonts w:ascii="Consolas" w:eastAsia="Consolas" w:hAnsi="Consolas" w:cs="Consolas"/>
+          <w:b/>
+          <w:bCs/>
           <w:sz w:val="20"/>
           <w:szCs w:val="20"/>
           <w:lang w:val="en-US"/>
@@ -8163,15 +8187,19 @@
         <w:jc w:val="both"/>
         <w:rPr>
           <w:rFonts w:ascii="Consolas" w:eastAsia="Consolas" w:hAnsi="Consolas" w:cs="Consolas"/>
-          <w:sz w:val="20"/>
-          <w:szCs w:val="20"/>
-          <w:lang w:val="en-US"/>
-        </w:rPr>
-      </w:pPr>
-      <w:proofErr w:type="gramStart"/>
-      <w:r>
-        <w:rPr>
-          <w:rFonts w:ascii="Consolas" w:eastAsia="Consolas" w:hAnsi="Consolas" w:cs="Consolas"/>
+          <w:b/>
+          <w:bCs/>
+          <w:sz w:val="20"/>
+          <w:szCs w:val="20"/>
+          <w:lang w:val="en-US"/>
+        </w:rPr>
+      </w:pPr>
+      <w:proofErr w:type="gramStart"/>
+      <w:r>
+        <w:rPr>
+          <w:rFonts w:ascii="Consolas" w:eastAsia="Consolas" w:hAnsi="Consolas" w:cs="Consolas"/>
+          <w:b/>
+          <w:bCs/>
           <w:sz w:val="20"/>
           <w:szCs w:val="20"/>
           <w:lang w:val="en-US"/>
@@ -8182,6 +8210,8 @@
       <w:r>
         <w:rPr>
           <w:rFonts w:ascii="Consolas" w:eastAsia="Consolas" w:hAnsi="Consolas" w:cs="Consolas"/>
+          <w:b/>
+          <w:bCs/>
           <w:sz w:val="20"/>
           <w:szCs w:val="20"/>
           <w:lang w:val="en-US"/>
@@ -8192,6 +8222,8 @@
       <w:r>
         <w:rPr>
           <w:rFonts w:ascii="Consolas" w:eastAsia="Consolas" w:hAnsi="Consolas" w:cs="Consolas"/>
+          <w:b/>
+          <w:bCs/>
           <w:sz w:val="20"/>
           <w:szCs w:val="20"/>
           <w:lang w:val="en-US"/>
@@ -8202,6 +8234,8 @@
       <w:r>
         <w:rPr>
           <w:rFonts w:ascii="Consolas" w:eastAsia="Consolas" w:hAnsi="Consolas" w:cs="Consolas"/>
+          <w:b/>
+          <w:bCs/>
           <w:sz w:val="20"/>
           <w:szCs w:val="20"/>
           <w:lang w:val="en-US"/>
@@ -8216,14 +8250,18 @@
         <w:jc w:val="both"/>
         <w:rPr>
           <w:rFonts w:ascii="Consolas" w:eastAsia="Consolas" w:hAnsi="Consolas" w:cs="Consolas"/>
-          <w:sz w:val="20"/>
-          <w:szCs w:val="20"/>
-          <w:lang w:val="en-US"/>
-        </w:rPr>
-      </w:pPr>
-      <w:r>
-        <w:rPr>
-          <w:rFonts w:ascii="Consolas" w:eastAsia="Consolas" w:hAnsi="Consolas" w:cs="Consolas"/>
+          <w:b/>
+          <w:bCs/>
+          <w:sz w:val="20"/>
+          <w:szCs w:val="20"/>
+          <w:lang w:val="en-US"/>
+        </w:rPr>
+      </w:pPr>
+      <w:r>
+        <w:rPr>
+          <w:rFonts w:ascii="Consolas" w:eastAsia="Consolas" w:hAnsi="Consolas" w:cs="Consolas"/>
+          <w:b/>
+          <w:bCs/>
           <w:sz w:val="20"/>
           <w:szCs w:val="20"/>
           <w:lang w:val="en-US"/>
@@ -8235,6 +8273,8 @@
       <w:r>
         <w:rPr>
           <w:rFonts w:ascii="Consolas" w:eastAsia="Consolas" w:hAnsi="Consolas" w:cs="Consolas"/>
+          <w:b/>
+          <w:bCs/>
           <w:sz w:val="20"/>
           <w:szCs w:val="20"/>
           <w:lang w:val="en-US"/>
@@ -8245,6 +8285,8 @@
       <w:r>
         <w:rPr>
           <w:rFonts w:ascii="Consolas" w:eastAsia="Consolas" w:hAnsi="Consolas" w:cs="Consolas"/>
+          <w:b/>
+          <w:bCs/>
           <w:sz w:val="20"/>
           <w:szCs w:val="20"/>
           <w:lang w:val="en-US"/>
@@ -8255,6 +8297,8 @@
       <w:r>
         <w:rPr>
           <w:rFonts w:ascii="Consolas" w:eastAsia="Consolas" w:hAnsi="Consolas" w:cs="Consolas"/>
+          <w:b/>
+          <w:bCs/>
           <w:sz w:val="20"/>
           <w:szCs w:val="20"/>
           <w:lang w:val="en-US"/>
@@ -8265,6 +8309,8 @@
       <w:r>
         <w:rPr>
           <w:rFonts w:ascii="Consolas" w:eastAsia="Consolas" w:hAnsi="Consolas" w:cs="Consolas"/>
+          <w:b/>
+          <w:bCs/>
           <w:sz w:val="20"/>
           <w:szCs w:val="20"/>
           <w:lang w:val="en-US"/>
@@ -8275,6 +8321,8 @@
       <w:r>
         <w:rPr>
           <w:rFonts w:ascii="Consolas" w:eastAsia="Consolas" w:hAnsi="Consolas" w:cs="Consolas"/>
+          <w:b/>
+          <w:bCs/>
           <w:sz w:val="20"/>
           <w:szCs w:val="20"/>
           <w:lang w:val="en-US"/>
@@ -8285,6 +8333,8 @@
       <w:r>
         <w:rPr>
           <w:rFonts w:ascii="Consolas" w:eastAsia="Consolas" w:hAnsi="Consolas" w:cs="Consolas"/>
+          <w:b/>
+          <w:bCs/>
           <w:sz w:val="20"/>
           <w:szCs w:val="20"/>
           <w:lang w:val="en-US"/>
@@ -8295,6 +8345,8 @@
       <w:r>
         <w:rPr>
           <w:rFonts w:ascii="Consolas" w:eastAsia="Consolas" w:hAnsi="Consolas" w:cs="Consolas"/>
+          <w:b/>
+          <w:bCs/>
           <w:sz w:val="20"/>
           <w:szCs w:val="20"/>
           <w:lang w:val="en-US"/>
@@ -8422,14 +8474,18 @@
         <w:jc w:val="both"/>
         <w:rPr>
           <w:rFonts w:ascii="Consolas" w:eastAsia="Consolas" w:hAnsi="Consolas" w:cs="Consolas"/>
-          <w:sz w:val="20"/>
-          <w:szCs w:val="20"/>
-          <w:lang w:val="en-US"/>
-        </w:rPr>
-      </w:pPr>
-      <w:r>
-        <w:rPr>
-          <w:rFonts w:ascii="Consolas" w:eastAsia="Consolas" w:hAnsi="Consolas" w:cs="Consolas"/>
+          <w:b/>
+          <w:bCs/>
+          <w:sz w:val="20"/>
+          <w:szCs w:val="20"/>
+          <w:lang w:val="en-US"/>
+        </w:rPr>
+      </w:pPr>
+      <w:r>
+        <w:rPr>
+          <w:rFonts w:ascii="Consolas" w:eastAsia="Consolas" w:hAnsi="Consolas" w:cs="Consolas"/>
+          <w:b/>
+          <w:bCs/>
           <w:sz w:val="20"/>
           <w:szCs w:val="20"/>
           <w:lang w:val="en-US"/>
@@ -8441,6 +8497,8 @@
       <w:r>
         <w:rPr>
           <w:rFonts w:ascii="Consolas" w:eastAsia="Consolas" w:hAnsi="Consolas" w:cs="Consolas"/>
+          <w:b/>
+          <w:bCs/>
           <w:sz w:val="20"/>
           <w:szCs w:val="20"/>
           <w:lang w:val="en-US"/>
@@ -8451,6 +8509,8 @@
       <w:r>
         <w:rPr>
           <w:rFonts w:ascii="Consolas" w:eastAsia="Consolas" w:hAnsi="Consolas" w:cs="Consolas"/>
+          <w:b/>
+          <w:bCs/>
           <w:sz w:val="20"/>
           <w:szCs w:val="20"/>
           <w:lang w:val="en-US"/>
@@ -8461,6 +8521,8 @@
       <w:r>
         <w:rPr>
           <w:rFonts w:ascii="Consolas" w:eastAsia="Consolas" w:hAnsi="Consolas" w:cs="Consolas"/>
+          <w:b/>
+          <w:bCs/>
           <w:sz w:val="20"/>
           <w:szCs w:val="20"/>
           <w:lang w:val="en-US"/>
@@ -8471,6 +8533,8 @@
       <w:r>
         <w:rPr>
           <w:rFonts w:ascii="Consolas" w:eastAsia="Consolas" w:hAnsi="Consolas" w:cs="Consolas"/>
+          <w:b/>
+          <w:bCs/>
           <w:sz w:val="20"/>
           <w:szCs w:val="20"/>
           <w:lang w:val="en-US"/>
@@ -8481,6 +8545,8 @@
       <w:r>
         <w:rPr>
           <w:rFonts w:ascii="Consolas" w:eastAsia="Consolas" w:hAnsi="Consolas" w:cs="Consolas"/>
+          <w:b/>
+          <w:bCs/>
           <w:sz w:val="20"/>
           <w:szCs w:val="20"/>
           <w:lang w:val="en-US"/>
@@ -8960,81 +9026,93 @@
         <w:jc w:val="both"/>
         <w:rPr>
           <w:rFonts w:ascii="Consolas" w:eastAsia="Consolas" w:hAnsi="Consolas" w:cs="Consolas"/>
-          <w:sz w:val="20"/>
-          <w:szCs w:val="20"/>
-          <w:lang w:val="en-US"/>
-        </w:rPr>
-      </w:pPr>
-      <w:r>
-        <w:rPr>
-          <w:rFonts w:ascii="Consolas" w:eastAsia="Consolas" w:hAnsi="Consolas" w:cs="Consolas"/>
-          <w:sz w:val="20"/>
-          <w:szCs w:val="20"/>
-          <w:lang w:val="en-US"/>
-        </w:rPr>
-        <w:t>[</w:t>
-      </w:r>
-      <w:proofErr w:type="spellStart"/>
-      <w:proofErr w:type="gramStart"/>
-      <w:r>
-        <w:rPr>
-          <w:rFonts w:ascii="Consolas" w:eastAsia="Consolas" w:hAnsi="Consolas" w:cs="Consolas"/>
-          <w:sz w:val="20"/>
-          <w:szCs w:val="20"/>
-          <w:lang w:val="en-US"/>
-        </w:rPr>
-        <w:t>pid</w:t>
-      </w:r>
-      <w:proofErr w:type="spellEnd"/>
-      <w:r>
-        <w:rPr>
-          <w:rFonts w:ascii="Consolas" w:eastAsia="Consolas" w:hAnsi="Consolas" w:cs="Consolas"/>
-          <w:sz w:val="20"/>
-          <w:szCs w:val="20"/>
-          <w:lang w:val="en-US"/>
-        </w:rPr>
-        <w:t xml:space="preserve">  5624</w:t>
-      </w:r>
-      <w:proofErr w:type="gramEnd"/>
-      <w:r>
-        <w:rPr>
-          <w:rFonts w:ascii="Consolas" w:eastAsia="Consolas" w:hAnsi="Consolas" w:cs="Consolas"/>
-          <w:sz w:val="20"/>
-          <w:szCs w:val="20"/>
-          <w:lang w:val="en-US"/>
-        </w:rPr>
-        <w:t xml:space="preserve">] </w:t>
-      </w:r>
-      <w:proofErr w:type="gramStart"/>
-      <w:r>
-        <w:rPr>
-          <w:rFonts w:ascii="Consolas" w:eastAsia="Consolas" w:hAnsi="Consolas" w:cs="Consolas"/>
-          <w:sz w:val="20"/>
-          <w:szCs w:val="20"/>
-          <w:lang w:val="en-US"/>
-        </w:rPr>
-        <w:t>clone(</w:t>
-      </w:r>
-      <w:proofErr w:type="spellStart"/>
-      <w:proofErr w:type="gramEnd"/>
-      <w:r>
-        <w:rPr>
-          <w:rFonts w:ascii="Consolas" w:eastAsia="Consolas" w:hAnsi="Consolas" w:cs="Consolas"/>
-          <w:sz w:val="20"/>
-          <w:szCs w:val="20"/>
-          <w:lang w:val="en-US"/>
-        </w:rPr>
-        <w:t>child_stack</w:t>
-      </w:r>
-      <w:proofErr w:type="spellEnd"/>
-      <w:r>
-        <w:rPr>
-          <w:rFonts w:ascii="Consolas" w:eastAsia="Consolas" w:hAnsi="Consolas" w:cs="Consolas"/>
-          <w:sz w:val="20"/>
-          <w:szCs w:val="20"/>
-          <w:lang w:val="en-US"/>
-        </w:rPr>
-        <w:t>=NULL, flags=CLONE_CHILD_CLEARTID|CLONE_CHILD_SETTID|SIGCHLD &lt;unfinished ...&gt;</w:t>
+          <w:b/>
+          <w:bCs/>
+          <w:sz w:val="20"/>
+          <w:szCs w:val="20"/>
+          <w:lang w:val="en-US"/>
+        </w:rPr>
+      </w:pPr>
+      <w:r>
+        <w:rPr>
+          <w:rFonts w:ascii="Consolas" w:eastAsia="Consolas" w:hAnsi="Consolas" w:cs="Consolas"/>
+          <w:b/>
+          <w:bCs/>
+          <w:sz w:val="20"/>
+          <w:szCs w:val="20"/>
+          <w:lang w:val="en-US"/>
+        </w:rPr>
+        <w:t>[pid5624</w:t>
+      </w:r>
+      <w:proofErr w:type="gramStart"/>
+      <w:r>
+        <w:rPr>
+          <w:rFonts w:ascii="Consolas" w:eastAsia="Consolas" w:hAnsi="Consolas" w:cs="Consolas"/>
+          <w:b/>
+          <w:bCs/>
+          <w:sz w:val="20"/>
+          <w:szCs w:val="20"/>
+          <w:lang w:val="en-US"/>
+        </w:rPr>
+        <w:t>]</w:t>
+      </w:r>
+      <w:r>
+        <w:rPr>
+          <w:rFonts w:ascii="Consolas" w:eastAsia="Consolas" w:hAnsi="Consolas" w:cs="Consolas"/>
+          <w:b/>
+          <w:bCs/>
+          <w:sz w:val="20"/>
+          <w:szCs w:val="20"/>
+          <w:lang w:val="en-US"/>
+        </w:rPr>
+        <w:t xml:space="preserve">  </w:t>
+      </w:r>
+      <w:r>
+        <w:rPr>
+          <w:rFonts w:ascii="Consolas" w:eastAsia="Consolas" w:hAnsi="Consolas" w:cs="Consolas"/>
+          <w:b/>
+          <w:bCs/>
+          <w:sz w:val="20"/>
+          <w:szCs w:val="20"/>
+          <w:lang w:val="en-US"/>
+        </w:rPr>
+        <w:t>clone</w:t>
+      </w:r>
+      <w:proofErr w:type="gramEnd"/>
+      <w:r>
+        <w:rPr>
+          <w:rFonts w:ascii="Consolas" w:eastAsia="Consolas" w:hAnsi="Consolas" w:cs="Consolas"/>
+          <w:b/>
+          <w:bCs/>
+          <w:sz w:val="20"/>
+          <w:szCs w:val="20"/>
+          <w:lang w:val="en-US"/>
+        </w:rPr>
+        <w:t>(child_stack=</w:t>
+      </w:r>
+      <w:proofErr w:type="gramStart"/>
+      <w:r>
+        <w:rPr>
+          <w:rFonts w:ascii="Consolas" w:eastAsia="Consolas" w:hAnsi="Consolas" w:cs="Consolas"/>
+          <w:b/>
+          <w:bCs/>
+          <w:sz w:val="20"/>
+          <w:szCs w:val="20"/>
+          <w:lang w:val="en-US"/>
+        </w:rPr>
+        <w:t>NULL,lags</w:t>
+      </w:r>
+      <w:proofErr w:type="gramEnd"/>
+      <w:r>
+        <w:rPr>
+          <w:rFonts w:ascii="Consolas" w:eastAsia="Consolas" w:hAnsi="Consolas" w:cs="Consolas"/>
+          <w:b/>
+          <w:bCs/>
+          <w:sz w:val="20"/>
+          <w:szCs w:val="20"/>
+          <w:lang w:val="en-US"/>
+        </w:rPr>
+        <w:t>=CLONE_CHILD_CLEARTID|CLONE_CHILD_SETTID|SIGCHLD &lt;unfinished ...&gt;</w:t>
       </w:r>
     </w:p>
     <w:p>
@@ -9536,14 +9614,18 @@
         <w:jc w:val="both"/>
         <w:rPr>
           <w:rFonts w:ascii="Consolas" w:eastAsia="Consolas" w:hAnsi="Consolas" w:cs="Consolas"/>
-          <w:sz w:val="20"/>
-          <w:szCs w:val="20"/>
-          <w:lang w:val="en-US"/>
-        </w:rPr>
-      </w:pPr>
-      <w:r>
-        <w:rPr>
-          <w:rFonts w:ascii="Consolas" w:eastAsia="Consolas" w:hAnsi="Consolas" w:cs="Consolas"/>
+          <w:b/>
+          <w:bCs/>
+          <w:sz w:val="20"/>
+          <w:szCs w:val="20"/>
+          <w:lang w:val="en-US"/>
+        </w:rPr>
+      </w:pPr>
+      <w:r>
+        <w:rPr>
+          <w:rFonts w:ascii="Consolas" w:eastAsia="Consolas" w:hAnsi="Consolas" w:cs="Consolas"/>
+          <w:b/>
+          <w:bCs/>
           <w:sz w:val="20"/>
           <w:szCs w:val="20"/>
           <w:lang w:val="en-US"/>
@@ -9555,6 +9637,8 @@
       <w:r>
         <w:rPr>
           <w:rFonts w:ascii="Consolas" w:eastAsia="Consolas" w:hAnsi="Consolas" w:cs="Consolas"/>
+          <w:b/>
+          <w:bCs/>
           <w:sz w:val="20"/>
           <w:szCs w:val="20"/>
           <w:lang w:val="en-US"/>
@@ -9565,6 +9649,8 @@
       <w:r>
         <w:rPr>
           <w:rFonts w:ascii="Consolas" w:eastAsia="Consolas" w:hAnsi="Consolas" w:cs="Consolas"/>
+          <w:b/>
+          <w:bCs/>
           <w:sz w:val="20"/>
           <w:szCs w:val="20"/>
           <w:lang w:val="en-US"/>
@@ -9575,6 +9661,8 @@
       <w:r>
         <w:rPr>
           <w:rFonts w:ascii="Consolas" w:eastAsia="Consolas" w:hAnsi="Consolas" w:cs="Consolas"/>
+          <w:b/>
+          <w:bCs/>
           <w:sz w:val="20"/>
           <w:szCs w:val="20"/>
           <w:lang w:val="en-US"/>
@@ -9585,6 +9673,8 @@
       <w:r>
         <w:rPr>
           <w:rFonts w:ascii="Consolas" w:eastAsia="Consolas" w:hAnsi="Consolas" w:cs="Consolas"/>
+          <w:b/>
+          <w:bCs/>
           <w:sz w:val="20"/>
           <w:szCs w:val="20"/>
           <w:lang w:val="en-US"/>
@@ -9595,6 +9685,8 @@
       <w:r>
         <w:rPr>
           <w:rFonts w:ascii="Consolas" w:eastAsia="Consolas" w:hAnsi="Consolas" w:cs="Consolas"/>
+          <w:b/>
+          <w:bCs/>
           <w:sz w:val="20"/>
           <w:szCs w:val="20"/>
           <w:lang w:val="en-US"/>

</xml_diff>